<commit_message>
Upd: add collections theme
Додано блок тем "Колекції". Оновлено інші файлики, де було помічено косяки.
</commit_message>
<xml_diff>
--- a/ДЗ 1 Змінні. Перетворення типів.docx
+++ b/ДЗ 1 Змінні. Перетворення типів.docx
@@ -79,27 +79,7 @@
           <w:szCs w:val="32"/>
           <w:u w:val="single"/>
         </w:rPr>
-        <w:t xml:space="preserve">При виконанні завдань умови завдань повинні бути в написані в коментарях програми зверху. Також важливо використати </w:t>
-      </w:r>
-      <w:proofErr w:type="spellStart"/>
-      <w:r>
-        <w:rPr>
-          <w:rFonts w:ascii="Times New Roman" w:hAnsi="Times New Roman" w:cs="Times New Roman"/>
-          <w:sz w:val="32"/>
-          <w:szCs w:val="32"/>
-          <w:u w:val="single"/>
-        </w:rPr>
-        <w:t>принаймі</w:t>
-      </w:r>
-      <w:proofErr w:type="spellEnd"/>
-      <w:r>
-        <w:rPr>
-          <w:rFonts w:ascii="Times New Roman" w:hAnsi="Times New Roman" w:cs="Times New Roman"/>
-          <w:sz w:val="32"/>
-          <w:szCs w:val="32"/>
-          <w:u w:val="single"/>
-        </w:rPr>
-        <w:t xml:space="preserve"> в одному завданні переведення типів.</w:t>
+        <w:t>При виконанні завдань умови завдань повинні бути в написані в коментарях програми зверху. Також важливо використати принаймі в одному завданні переведення типів.</w:t>
       </w:r>
     </w:p>
     <w:p>
@@ -160,79 +140,7 @@
           <w:sz w:val="32"/>
           <w:szCs w:val="32"/>
         </w:rPr>
-        <w:t>Створіть програму, яка буде приймати вік користувача (ціле число) і виводити на екран повідомлення про його вік. Використайте різні типи змінних (</w:t>
-      </w:r>
-      <w:proofErr w:type="spellStart"/>
-      <w:r>
-        <w:rPr>
-          <w:rFonts w:ascii="Times New Roman" w:hAnsi="Times New Roman" w:cs="Times New Roman"/>
-          <w:sz w:val="32"/>
-          <w:szCs w:val="32"/>
-        </w:rPr>
-        <w:t>byte</w:t>
-      </w:r>
-      <w:proofErr w:type="spellEnd"/>
-      <w:r>
-        <w:rPr>
-          <w:rFonts w:ascii="Times New Roman" w:hAnsi="Times New Roman" w:cs="Times New Roman"/>
-          <w:sz w:val="32"/>
-          <w:szCs w:val="32"/>
-        </w:rPr>
-        <w:t xml:space="preserve">, </w:t>
-      </w:r>
-      <w:proofErr w:type="spellStart"/>
-      <w:r>
-        <w:rPr>
-          <w:rFonts w:ascii="Times New Roman" w:hAnsi="Times New Roman" w:cs="Times New Roman"/>
-          <w:sz w:val="32"/>
-          <w:szCs w:val="32"/>
-        </w:rPr>
-        <w:t>short</w:t>
-      </w:r>
-      <w:proofErr w:type="spellEnd"/>
-      <w:r>
-        <w:rPr>
-          <w:rFonts w:ascii="Times New Roman" w:hAnsi="Times New Roman" w:cs="Times New Roman"/>
-          <w:sz w:val="32"/>
-          <w:szCs w:val="32"/>
-        </w:rPr>
-        <w:t xml:space="preserve">, </w:t>
-      </w:r>
-      <w:proofErr w:type="spellStart"/>
-      <w:r>
-        <w:rPr>
-          <w:rFonts w:ascii="Times New Roman" w:hAnsi="Times New Roman" w:cs="Times New Roman"/>
-          <w:sz w:val="32"/>
-          <w:szCs w:val="32"/>
-        </w:rPr>
-        <w:t>int</w:t>
-      </w:r>
-      <w:proofErr w:type="spellEnd"/>
-      <w:r>
-        <w:rPr>
-          <w:rFonts w:ascii="Times New Roman" w:hAnsi="Times New Roman" w:cs="Times New Roman"/>
-          <w:sz w:val="32"/>
-          <w:szCs w:val="32"/>
-        </w:rPr>
-        <w:t xml:space="preserve">, </w:t>
-      </w:r>
-      <w:proofErr w:type="spellStart"/>
-      <w:r>
-        <w:rPr>
-          <w:rFonts w:ascii="Times New Roman" w:hAnsi="Times New Roman" w:cs="Times New Roman"/>
-          <w:sz w:val="32"/>
-          <w:szCs w:val="32"/>
-        </w:rPr>
-        <w:t>long</w:t>
-      </w:r>
-      <w:proofErr w:type="spellEnd"/>
-      <w:r>
-        <w:rPr>
-          <w:rFonts w:ascii="Times New Roman" w:hAnsi="Times New Roman" w:cs="Times New Roman"/>
-          <w:sz w:val="32"/>
-          <w:szCs w:val="32"/>
-        </w:rPr>
-        <w:t>) і визначте, який тип найкраще підходить для збереження віку.</w:t>
+        <w:t>Створіть програму, яка буде приймати вік користувача (ціле число) і виводити на екран повідомлення про його вік. Використайте різні типи змінних (byte, short, int, long) і визначте, який тип найкраще підходить для збереження віку.</w:t>
       </w:r>
     </w:p>
     <w:p>
@@ -283,43 +191,7 @@
           <w:sz w:val="32"/>
           <w:szCs w:val="32"/>
         </w:rPr>
-        <w:t xml:space="preserve">Створіть програму, яка обчислює площу кола за його радіусом. Користувач повинен вводити радіус (змінна з рухомою комою), і програма повинна виводити площу кола. Використайте типи змінних </w:t>
-      </w:r>
-      <w:proofErr w:type="spellStart"/>
-      <w:r>
-        <w:rPr>
-          <w:rFonts w:ascii="Times New Roman" w:hAnsi="Times New Roman" w:cs="Times New Roman"/>
-          <w:sz w:val="32"/>
-          <w:szCs w:val="32"/>
-        </w:rPr>
-        <w:t>float</w:t>
-      </w:r>
-      <w:proofErr w:type="spellEnd"/>
-      <w:r>
-        <w:rPr>
-          <w:rFonts w:ascii="Times New Roman" w:hAnsi="Times New Roman" w:cs="Times New Roman"/>
-          <w:sz w:val="32"/>
-          <w:szCs w:val="32"/>
-        </w:rPr>
-        <w:t xml:space="preserve"> і </w:t>
-      </w:r>
-      <w:proofErr w:type="spellStart"/>
-      <w:r>
-        <w:rPr>
-          <w:rFonts w:ascii="Times New Roman" w:hAnsi="Times New Roman" w:cs="Times New Roman"/>
-          <w:sz w:val="32"/>
-          <w:szCs w:val="32"/>
-        </w:rPr>
-        <w:t>double</w:t>
-      </w:r>
-      <w:proofErr w:type="spellEnd"/>
-      <w:r>
-        <w:rPr>
-          <w:rFonts w:ascii="Times New Roman" w:hAnsi="Times New Roman" w:cs="Times New Roman"/>
-          <w:sz w:val="32"/>
-          <w:szCs w:val="32"/>
-        </w:rPr>
-        <w:t xml:space="preserve"> для збереження результату та радіусу.</w:t>
+        <w:t>Створіть програму, яка обчислює площу кола за його радіусом. Користувач повинен вводити радіус (змінна з рухомою комою), і програма повинна виводити площу кола. Використайте типи змінних float і double для збереження результату та радіусу.</w:t>
       </w:r>
     </w:p>
     <w:p>
@@ -367,115 +239,7 @@
           <w:sz w:val="32"/>
           <w:szCs w:val="32"/>
         </w:rPr>
-        <w:t xml:space="preserve">Спочатку введіть значення типу </w:t>
-      </w:r>
-      <w:proofErr w:type="spellStart"/>
-      <w:r>
-        <w:rPr>
-          <w:rFonts w:ascii="Times New Roman" w:hAnsi="Times New Roman" w:cs="Times New Roman"/>
-          <w:sz w:val="32"/>
-          <w:szCs w:val="32"/>
-        </w:rPr>
-        <w:t>byte</w:t>
-      </w:r>
-      <w:proofErr w:type="spellEnd"/>
-      <w:r>
-        <w:rPr>
-          <w:rFonts w:ascii="Times New Roman" w:hAnsi="Times New Roman" w:cs="Times New Roman"/>
-          <w:sz w:val="32"/>
-          <w:szCs w:val="32"/>
-        </w:rPr>
-        <w:t xml:space="preserve"> (ціле число в діапазоні від -128 до 127). Перетворіть це значення типу </w:t>
-      </w:r>
-      <w:proofErr w:type="spellStart"/>
-      <w:r>
-        <w:rPr>
-          <w:rFonts w:ascii="Times New Roman" w:hAnsi="Times New Roman" w:cs="Times New Roman"/>
-          <w:sz w:val="32"/>
-          <w:szCs w:val="32"/>
-        </w:rPr>
-        <w:t>byte</w:t>
-      </w:r>
-      <w:proofErr w:type="spellEnd"/>
-      <w:r>
-        <w:rPr>
-          <w:rFonts w:ascii="Times New Roman" w:hAnsi="Times New Roman" w:cs="Times New Roman"/>
-          <w:sz w:val="32"/>
-          <w:szCs w:val="32"/>
-        </w:rPr>
-        <w:t xml:space="preserve"> в тип </w:t>
-      </w:r>
-      <w:proofErr w:type="spellStart"/>
-      <w:r>
-        <w:rPr>
-          <w:rFonts w:ascii="Times New Roman" w:hAnsi="Times New Roman" w:cs="Times New Roman"/>
-          <w:sz w:val="32"/>
-          <w:szCs w:val="32"/>
-        </w:rPr>
-        <w:t>double</w:t>
-      </w:r>
-      <w:proofErr w:type="spellEnd"/>
-      <w:r>
-        <w:rPr>
-          <w:rFonts w:ascii="Times New Roman" w:hAnsi="Times New Roman" w:cs="Times New Roman"/>
-          <w:sz w:val="32"/>
-          <w:szCs w:val="32"/>
-        </w:rPr>
-        <w:t xml:space="preserve">. Виконайте математичну операцію з отриманим значенням </w:t>
-      </w:r>
-      <w:proofErr w:type="spellStart"/>
-      <w:r>
-        <w:rPr>
-          <w:rFonts w:ascii="Times New Roman" w:hAnsi="Times New Roman" w:cs="Times New Roman"/>
-          <w:sz w:val="32"/>
-          <w:szCs w:val="32"/>
-        </w:rPr>
-        <w:t>double</w:t>
-      </w:r>
-      <w:proofErr w:type="spellEnd"/>
-      <w:r>
-        <w:rPr>
-          <w:rFonts w:ascii="Times New Roman" w:hAnsi="Times New Roman" w:cs="Times New Roman"/>
-          <w:sz w:val="32"/>
-          <w:szCs w:val="32"/>
-        </w:rPr>
-        <w:t xml:space="preserve"> (наприклад, додавання, віднімання або множення) за вашим вибором. Перетворіть результат математичної операції з типу </w:t>
-      </w:r>
-      <w:proofErr w:type="spellStart"/>
-      <w:r>
-        <w:rPr>
-          <w:rFonts w:ascii="Times New Roman" w:hAnsi="Times New Roman" w:cs="Times New Roman"/>
-          <w:sz w:val="32"/>
-          <w:szCs w:val="32"/>
-        </w:rPr>
-        <w:t>double</w:t>
-      </w:r>
-      <w:proofErr w:type="spellEnd"/>
-      <w:r>
-        <w:rPr>
-          <w:rFonts w:ascii="Times New Roman" w:hAnsi="Times New Roman" w:cs="Times New Roman"/>
-          <w:sz w:val="32"/>
-          <w:szCs w:val="32"/>
-        </w:rPr>
-        <w:t xml:space="preserve"> до типу </w:t>
-      </w:r>
-      <w:proofErr w:type="spellStart"/>
-      <w:r>
-        <w:rPr>
-          <w:rFonts w:ascii="Times New Roman" w:hAnsi="Times New Roman" w:cs="Times New Roman"/>
-          <w:sz w:val="32"/>
-          <w:szCs w:val="32"/>
-        </w:rPr>
-        <w:t>int</w:t>
-      </w:r>
-      <w:proofErr w:type="spellEnd"/>
-      <w:r>
-        <w:rPr>
-          <w:rFonts w:ascii="Times New Roman" w:hAnsi="Times New Roman" w:cs="Times New Roman"/>
-          <w:sz w:val="32"/>
-          <w:szCs w:val="32"/>
-        </w:rPr>
-        <w:t>. Виведіть результат у вигляді цілого числа.</w:t>
+        <w:t>Спочатку введіть значення типу byte (ціле число в діапазоні від -128 до 127). Перетворіть це значення типу byte в тип double. Виконайте математичну операцію з отриманим значенням double (наприклад, додавання, віднімання або множення) за вашим вибором. Перетворіть результат математичної операції з типу double до типу int. Виведіть результат у вигляді цілого числа.</w:t>
       </w:r>
     </w:p>
     <w:p>
@@ -521,17 +285,6 @@
       <w:r>
         <w:rPr>
           <w:rFonts w:ascii="Times New Roman" w:hAnsi="Times New Roman" w:cs="Times New Roman"/>
-          <w:i/>
-          <w:iCs/>
-          <w:sz w:val="32"/>
-          <w:szCs w:val="32"/>
-          <w:lang w:val="ru-RU"/>
-        </w:rPr>
-        <w:t>`</w:t>
-      </w:r>
-      <w:r>
-        <w:rPr>
-          <w:rFonts w:ascii="Times New Roman" w:hAnsi="Times New Roman" w:cs="Times New Roman"/>
           <w:sz w:val="32"/>
           <w:szCs w:val="32"/>
         </w:rPr>
@@ -601,35 +354,33 @@
           <w:sz w:val="32"/>
           <w:szCs w:val="32"/>
         </w:rPr>
-        <w:t xml:space="preserve"> змінну булевого типу (</w:t>
-      </w:r>
-      <w:proofErr w:type="spellStart"/>
-      <w:r>
-        <w:rPr>
-          <w:rFonts w:ascii="Times New Roman" w:hAnsi="Times New Roman" w:cs="Times New Roman"/>
-          <w:sz w:val="32"/>
-          <w:szCs w:val="32"/>
+        <w:t xml:space="preserve"> змінну булевого типу (boolean).</w:t>
+      </w:r>
+      <w:r>
+        <w:rPr>
+          <w:rFonts w:ascii="Times New Roman" w:hAnsi="Times New Roman" w:cs="Times New Roman"/>
+          <w:sz w:val="32"/>
+          <w:szCs w:val="32"/>
+        </w:rPr>
+        <w:t xml:space="preserve"> Для визначення чи є це правдою. Вам знадобиться такий відрізочок коду: </w:t>
+      </w:r>
+      <w:r>
+        <w:rPr>
+          <w:rFonts w:ascii="Times New Roman" w:hAnsi="Times New Roman" w:cs="Times New Roman"/>
+          <w:sz w:val="32"/>
+          <w:szCs w:val="32"/>
+          <w:lang w:val="en-US"/>
         </w:rPr>
         <w:t>boolean</w:t>
       </w:r>
-      <w:proofErr w:type="spellEnd"/>
-      <w:r>
-        <w:rPr>
-          <w:rFonts w:ascii="Times New Roman" w:hAnsi="Times New Roman" w:cs="Times New Roman"/>
-          <w:sz w:val="32"/>
-          <w:szCs w:val="32"/>
-        </w:rPr>
-        <w:t>).</w:t>
-      </w:r>
-      <w:r>
-        <w:rPr>
-          <w:rFonts w:ascii="Times New Roman" w:hAnsi="Times New Roman" w:cs="Times New Roman"/>
-          <w:sz w:val="32"/>
-          <w:szCs w:val="32"/>
-        </w:rPr>
-        <w:t xml:space="preserve"> Для визначення чи є це правдою. Вам знадобиться такий відрізочок коду: </w:t>
-      </w:r>
-      <w:proofErr w:type="spellStart"/>
+      <w:r>
+        <w:rPr>
+          <w:rFonts w:ascii="Times New Roman" w:hAnsi="Times New Roman" w:cs="Times New Roman"/>
+          <w:sz w:val="32"/>
+          <w:szCs w:val="32"/>
+        </w:rPr>
+        <w:t xml:space="preserve"> </w:t>
+      </w:r>
       <w:r>
         <w:rPr>
           <w:rFonts w:ascii="Times New Roman" w:hAnsi="Times New Roman" w:cs="Times New Roman"/>
@@ -637,44 +388,15 @@
           <w:szCs w:val="32"/>
           <w:lang w:val="en-US"/>
         </w:rPr>
-        <w:t>boolean</w:t>
-      </w:r>
-      <w:proofErr w:type="spellEnd"/>
-      <w:r>
-        <w:rPr>
-          <w:rFonts w:ascii="Times New Roman" w:hAnsi="Times New Roman" w:cs="Times New Roman"/>
-          <w:sz w:val="32"/>
-          <w:szCs w:val="32"/>
-        </w:rPr>
-        <w:t xml:space="preserve"> </w:t>
-      </w:r>
-      <w:proofErr w:type="spellStart"/>
-      <w:r>
-        <w:rPr>
-          <w:rFonts w:ascii="Times New Roman" w:hAnsi="Times New Roman" w:cs="Times New Roman"/>
-          <w:sz w:val="32"/>
-          <w:szCs w:val="32"/>
-          <w:lang w:val="en-US"/>
-        </w:rPr>
         <w:t>isAdult</w:t>
       </w:r>
-      <w:proofErr w:type="spellEnd"/>
-      <w:r>
-        <w:rPr>
-          <w:rFonts w:ascii="Times New Roman" w:hAnsi="Times New Roman" w:cs="Times New Roman"/>
-          <w:sz w:val="32"/>
-          <w:szCs w:val="32"/>
-        </w:rPr>
-        <w:t xml:space="preserve"> = (</w:t>
-      </w:r>
-      <w:proofErr w:type="spellStart"/>
-      <w:r>
-        <w:rPr>
-          <w:rFonts w:ascii="Times New Roman" w:hAnsi="Times New Roman" w:cs="Times New Roman"/>
-          <w:sz w:val="32"/>
-          <w:szCs w:val="32"/>
-        </w:rPr>
-        <w:t>змінна</w:t>
+      <w:r>
+        <w:rPr>
+          <w:rFonts w:ascii="Times New Roman" w:hAnsi="Times New Roman" w:cs="Times New Roman"/>
+          <w:sz w:val="32"/>
+          <w:szCs w:val="32"/>
+        </w:rPr>
+        <w:t xml:space="preserve"> = (змінна</w:t>
       </w:r>
       <w:r>
         <w:rPr>
@@ -700,7 +422,6 @@
         </w:rPr>
         <w:t>у</w:t>
       </w:r>
-      <w:proofErr w:type="spellEnd"/>
       <w:r>
         <w:rPr>
           <w:rFonts w:ascii="Times New Roman" w:hAnsi="Times New Roman" w:cs="Times New Roman"/>
@@ -709,14 +430,6 @@
         </w:rPr>
         <w:t>) &gt;= 18;</w:t>
       </w:r>
-      <w:r>
-        <w:rPr>
-          <w:rFonts w:ascii="Times New Roman" w:hAnsi="Times New Roman" w:cs="Times New Roman"/>
-          <w:sz w:val="32"/>
-          <w:szCs w:val="32"/>
-        </w:rPr>
-        <w:t>`</w:t>
-      </w:r>
     </w:p>
     <w:p>
       <w:pPr>
@@ -762,27 +475,8 @@
           <w:sz w:val="32"/>
           <w:szCs w:val="32"/>
         </w:rPr>
-        <w:t xml:space="preserve">Запросити користувача ввести своє ім'я за допомогою сканера і зберегти цю інформацію в рядковій змінній (тип даних: </w:t>
-      </w:r>
-      <w:proofErr w:type="spellStart"/>
-      <w:r>
-        <w:rPr>
-          <w:rFonts w:ascii="Times New Roman" w:hAnsi="Times New Roman" w:cs="Times New Roman"/>
-          <w:sz w:val="32"/>
-          <w:szCs w:val="32"/>
-        </w:rPr>
-        <w:t>String</w:t>
-      </w:r>
-      <w:proofErr w:type="spellEnd"/>
-      <w:r>
-        <w:rPr>
-          <w:rFonts w:ascii="Times New Roman" w:hAnsi="Times New Roman" w:cs="Times New Roman"/>
-          <w:sz w:val="32"/>
-          <w:szCs w:val="32"/>
-        </w:rPr>
-        <w:t xml:space="preserve">). Запитати користувача про його вік і зберегти цю інформацію в </w:t>
-      </w:r>
-      <w:proofErr w:type="spellStart"/>
+        <w:t xml:space="preserve">Запросити користувача ввести своє ім'я за допомогою сканера і зберегти цю інформацію в рядковій змінній (тип даних: String). Запитати користувача про його вік і зберегти цю інформацію в </w:t>
+      </w:r>
       <w:r>
         <w:rPr>
           <w:rFonts w:ascii="Times New Roman" w:hAnsi="Times New Roman" w:cs="Times New Roman"/>
@@ -790,70 +484,7 @@
           <w:szCs w:val="32"/>
         </w:rPr>
         <w:lastRenderedPageBreak/>
-        <w:t>цілочисельній</w:t>
-      </w:r>
-      <w:proofErr w:type="spellEnd"/>
-      <w:r>
-        <w:rPr>
-          <w:rFonts w:ascii="Times New Roman" w:hAnsi="Times New Roman" w:cs="Times New Roman"/>
-          <w:sz w:val="32"/>
-          <w:szCs w:val="32"/>
-        </w:rPr>
-        <w:t xml:space="preserve"> змінній (тип даних: </w:t>
-      </w:r>
-      <w:proofErr w:type="spellStart"/>
-      <w:r>
-        <w:rPr>
-          <w:rFonts w:ascii="Times New Roman" w:hAnsi="Times New Roman" w:cs="Times New Roman"/>
-          <w:sz w:val="32"/>
-          <w:szCs w:val="32"/>
-        </w:rPr>
-        <w:t>int</w:t>
-      </w:r>
-      <w:proofErr w:type="spellEnd"/>
-      <w:r>
-        <w:rPr>
-          <w:rFonts w:ascii="Times New Roman" w:hAnsi="Times New Roman" w:cs="Times New Roman"/>
-          <w:sz w:val="32"/>
-          <w:szCs w:val="32"/>
-        </w:rPr>
-        <w:t xml:space="preserve">). Запитати користувача про його зріст у метрах та зберегти цю інформацію в дійсному числі (тип даних: </w:t>
-      </w:r>
-      <w:proofErr w:type="spellStart"/>
-      <w:r>
-        <w:rPr>
-          <w:rFonts w:ascii="Times New Roman" w:hAnsi="Times New Roman" w:cs="Times New Roman"/>
-          <w:sz w:val="32"/>
-          <w:szCs w:val="32"/>
-        </w:rPr>
-        <w:t>double</w:t>
-      </w:r>
-      <w:proofErr w:type="spellEnd"/>
-      <w:r>
-        <w:rPr>
-          <w:rFonts w:ascii="Times New Roman" w:hAnsi="Times New Roman" w:cs="Times New Roman"/>
-          <w:sz w:val="32"/>
-          <w:szCs w:val="32"/>
-        </w:rPr>
-        <w:t xml:space="preserve">). Запитати користувача, чи він є студентом (так/ні) і зберегти відповідь в булевій змінній (тип даних: </w:t>
-      </w:r>
-      <w:proofErr w:type="spellStart"/>
-      <w:r>
-        <w:rPr>
-          <w:rFonts w:ascii="Times New Roman" w:hAnsi="Times New Roman" w:cs="Times New Roman"/>
-          <w:sz w:val="32"/>
-          <w:szCs w:val="32"/>
-        </w:rPr>
-        <w:t>boolean</w:t>
-      </w:r>
-      <w:proofErr w:type="spellEnd"/>
-      <w:r>
-        <w:rPr>
-          <w:rFonts w:ascii="Times New Roman" w:hAnsi="Times New Roman" w:cs="Times New Roman"/>
-          <w:sz w:val="32"/>
-          <w:szCs w:val="32"/>
-        </w:rPr>
-        <w:t>). Вивести всі отримані дані на екран консолі у наступному форматі:</w:t>
+        <w:t>цілочисельній змінній (тип даних: int). Запитати користувача про його зріст у метрах та зберегти цю інформацію в дійсному числі (тип даних: double). Запитати користувача, чи він є студентом (так/ні) і зберегти відповідь в булевій змінній (тип даних: boolean). Вивести всі отримані дані на екран консолі у наступному форматі:</w:t>
       </w:r>
       <w:r>
         <w:rPr>

</xml_diff>